<commit_message>
documentos añadidos a semana2
</commit_message>
<xml_diff>
--- a/docs/words/MATRIZ TRAZABILIDAD DE REQUISITOS_v1.1.docx
+++ b/docs/words/MATRIZ TRAZABILIDAD DE REQUISITOS_v1.1.docx
@@ -740,11 +740,10 @@
             <w:r>
               <w:rPr>
                 <w:b/>
-                <w:bCs/>
-                <w:sz w:val="20"/>
-                <w:lang w:val="es-PA"/>
-              </w:rPr>
-              <w:t>Alta</w:t>
+                <w:sz w:val="20"/>
+                <w:lang w:val="es-PA"/>
+              </w:rPr>
+              <w:t>Importante</w:t>
             </w:r>
           </w:p>
         </w:tc>
@@ -775,7 +774,6 @@
             <w:r>
               <w:rPr>
                 <w:b/>
-                <w:bCs/>
                 <w:sz w:val="20"/>
                 <w:lang w:val="es-PA"/>
               </w:rPr>
@@ -1048,11 +1046,10 @@
             <w:r>
               <w:rPr>
                 <w:b/>
-                <w:bCs/>
-                <w:sz w:val="20"/>
-                <w:lang w:val="es-PA"/>
-              </w:rPr>
-              <w:t>Alta</w:t>
+                <w:sz w:val="20"/>
+                <w:lang w:val="es-PA"/>
+              </w:rPr>
+              <w:t>Importante</w:t>
             </w:r>
           </w:p>
         </w:tc>
@@ -1081,7 +1078,6 @@
             <w:r>
               <w:rPr>
                 <w:b/>
-                <w:bCs/>
                 <w:sz w:val="20"/>
                 <w:lang w:val="es-PA"/>
               </w:rPr>
@@ -1343,11 +1339,10 @@
             <w:r>
               <w:rPr>
                 <w:b/>
-                <w:bCs/>
-                <w:sz w:val="20"/>
-                <w:lang w:val="es-PA"/>
-              </w:rPr>
-              <w:t>Alta</w:t>
+                <w:sz w:val="20"/>
+                <w:lang w:val="es-PA"/>
+              </w:rPr>
+              <w:t>Importante</w:t>
             </w:r>
           </w:p>
         </w:tc>
@@ -1376,7 +1371,6 @@
             <w:r>
               <w:rPr>
                 <w:b/>
-                <w:bCs/>
                 <w:sz w:val="20"/>
                 <w:lang w:val="es-PA"/>
               </w:rPr>
@@ -1637,11 +1631,10 @@
             <w:r>
               <w:rPr>
                 <w:b/>
-                <w:bCs/>
-                <w:sz w:val="20"/>
-                <w:lang w:val="es-PA"/>
-              </w:rPr>
-              <w:t>Alta</w:t>
+                <w:sz w:val="20"/>
+                <w:lang w:val="es-PA"/>
+              </w:rPr>
+              <w:t>Importante</w:t>
             </w:r>
           </w:p>
         </w:tc>
@@ -1670,7 +1663,6 @@
             <w:r>
               <w:rPr>
                 <w:b/>
-                <w:bCs/>
                 <w:sz w:val="20"/>
                 <w:lang w:val="es-PA"/>
               </w:rPr>
@@ -1931,7 +1923,6 @@
             <w:r>
               <w:rPr>
                 <w:b/>
-                <w:bCs/>
                 <w:sz w:val="20"/>
                 <w:lang w:val="es-PA"/>
               </w:rPr>
@@ -1964,7 +1955,6 @@
             <w:r>
               <w:rPr>
                 <w:b/>
-                <w:bCs/>
                 <w:sz w:val="20"/>
                 <w:lang w:val="es-PA"/>
               </w:rPr>
@@ -2225,11 +2215,10 @@
             <w:r>
               <w:rPr>
                 <w:b/>
-                <w:bCs/>
-                <w:sz w:val="20"/>
-                <w:lang w:val="es-PA"/>
-              </w:rPr>
-              <w:t>Alta</w:t>
+                <w:sz w:val="20"/>
+                <w:lang w:val="es-PA"/>
+              </w:rPr>
+              <w:t>Importante</w:t>
             </w:r>
           </w:p>
         </w:tc>
@@ -2258,7 +2247,6 @@
             <w:r>
               <w:rPr>
                 <w:b/>
-                <w:bCs/>
                 <w:sz w:val="20"/>
                 <w:lang w:val="es-PA"/>
               </w:rPr>
@@ -2519,11 +2507,10 @@
             <w:r>
               <w:rPr>
                 <w:b/>
-                <w:bCs/>
-                <w:sz w:val="20"/>
-                <w:lang w:val="es-PA"/>
-              </w:rPr>
-              <w:t>Alta</w:t>
+                <w:sz w:val="20"/>
+                <w:lang w:val="es-PA"/>
+              </w:rPr>
+              <w:t>Importante</w:t>
             </w:r>
           </w:p>
         </w:tc>
@@ -2552,11 +2539,10 @@
             <w:r>
               <w:rPr>
                 <w:b/>
-                <w:bCs/>
-                <w:sz w:val="20"/>
-                <w:lang w:val="es-PA"/>
-              </w:rPr>
-              <w:t>Requisito funcional</w:t>
+                <w:sz w:val="20"/>
+                <w:lang w:val="es-PA"/>
+              </w:rPr>
+              <w:t>Requisito de usabilidad</w:t>
             </w:r>
           </w:p>
         </w:tc>
@@ -2813,11 +2799,10 @@
             <w:r>
               <w:rPr>
                 <w:b/>
-                <w:bCs/>
-                <w:sz w:val="20"/>
-                <w:lang w:val="es-PA"/>
-              </w:rPr>
-              <w:t>Alta</w:t>
+                <w:sz w:val="20"/>
+                <w:lang w:val="es-PA"/>
+              </w:rPr>
+              <w:t>Importante</w:t>
             </w:r>
           </w:p>
         </w:tc>
@@ -2846,7 +2831,6 @@
             <w:r>
               <w:rPr>
                 <w:b/>
-                <w:bCs/>
                 <w:sz w:val="20"/>
                 <w:lang w:val="es-PA"/>
               </w:rPr>
@@ -3107,11 +3091,10 @@
             <w:r>
               <w:rPr>
                 <w:b/>
-                <w:bCs/>
-                <w:sz w:val="20"/>
-                <w:lang w:val="es-PA"/>
-              </w:rPr>
-              <w:t>Alta</w:t>
+                <w:sz w:val="20"/>
+                <w:lang w:val="es-PA"/>
+              </w:rPr>
+              <w:t>Importante</w:t>
             </w:r>
           </w:p>
         </w:tc>
@@ -3140,7 +3123,6 @@
             <w:r>
               <w:rPr>
                 <w:b/>
-                <w:bCs/>
                 <w:sz w:val="20"/>
                 <w:lang w:val="es-PA"/>
               </w:rPr>
@@ -3402,11 +3384,10 @@
             <w:r>
               <w:rPr>
                 <w:b/>
-                <w:bCs/>
-                <w:sz w:val="20"/>
-                <w:lang w:val="es-PA"/>
-              </w:rPr>
-              <w:t>Alta</w:t>
+                <w:sz w:val="20"/>
+                <w:lang w:val="es-PA"/>
+              </w:rPr>
+              <w:t>Importante</w:t>
             </w:r>
           </w:p>
         </w:tc>
@@ -3435,11 +3416,18 @@
             <w:r>
               <w:rPr>
                 <w:b/>
-                <w:bCs/>
-                <w:sz w:val="20"/>
-                <w:lang w:val="es-PA"/>
-              </w:rPr>
-              <w:t>Requisito funcional</w:t>
+                <w:sz w:val="20"/>
+                <w:lang w:val="es-PA"/>
+              </w:rPr>
+              <w:t xml:space="preserve">Requisito </w:t>
+            </w:r>
+            <w:r>
+              <w:rPr>
+                <w:b/>
+                <w:sz w:val="20"/>
+                <w:lang w:val="es-PA"/>
+              </w:rPr>
+              <w:t>de fiabilidad</w:t>
             </w:r>
           </w:p>
         </w:tc>
@@ -3696,11 +3684,10 @@
             <w:r>
               <w:rPr>
                 <w:b/>
-                <w:bCs/>
-                <w:sz w:val="20"/>
-                <w:lang w:val="es-PA"/>
-              </w:rPr>
-              <w:t>Alta</w:t>
+                <w:sz w:val="20"/>
+                <w:lang w:val="es-PA"/>
+              </w:rPr>
+              <w:t>Importante</w:t>
             </w:r>
           </w:p>
         </w:tc>
@@ -3729,7 +3716,6 @@
             <w:r>
               <w:rPr>
                 <w:b/>
-                <w:bCs/>
                 <w:sz w:val="20"/>
                 <w:lang w:val="es-PA"/>
               </w:rPr>
@@ -3990,11 +3976,10 @@
             <w:r>
               <w:rPr>
                 <w:b/>
-                <w:bCs/>
-                <w:sz w:val="20"/>
-                <w:lang w:val="es-PA"/>
-              </w:rPr>
-              <w:t>Alta</w:t>
+                <w:sz w:val="20"/>
+                <w:lang w:val="es-PA"/>
+              </w:rPr>
+              <w:t>Importante</w:t>
             </w:r>
           </w:p>
         </w:tc>
@@ -4023,7 +4008,6 @@
             <w:r>
               <w:rPr>
                 <w:b/>
-                <w:bCs/>
                 <w:sz w:val="20"/>
                 <w:lang w:val="es-PA"/>
               </w:rPr>
@@ -4289,11 +4273,10 @@
             <w:r>
               <w:rPr>
                 <w:b/>
-                <w:bCs/>
-                <w:sz w:val="20"/>
-                <w:lang w:val="es-PA"/>
-              </w:rPr>
-              <w:t>Alta</w:t>
+                <w:sz w:val="20"/>
+                <w:lang w:val="es-PA"/>
+              </w:rPr>
+              <w:t>Importante</w:t>
             </w:r>
           </w:p>
         </w:tc>
@@ -4324,7 +4307,6 @@
             <w:r>
               <w:rPr>
                 <w:b/>
-                <w:bCs/>
                 <w:sz w:val="20"/>
                 <w:lang w:val="es-PA"/>
               </w:rPr>
@@ -4601,11 +4583,10 @@
             <w:r>
               <w:rPr>
                 <w:b/>
-                <w:bCs/>
-                <w:sz w:val="20"/>
-                <w:lang w:val="es-PA"/>
-              </w:rPr>
-              <w:t>Alta</w:t>
+                <w:sz w:val="20"/>
+                <w:lang w:val="es-PA"/>
+              </w:rPr>
+              <w:t>Importante</w:t>
             </w:r>
           </w:p>
         </w:tc>
@@ -4636,7 +4617,6 @@
             <w:r>
               <w:rPr>
                 <w:b/>
-                <w:bCs/>
                 <w:sz w:val="20"/>
                 <w:lang w:val="es-PA"/>
               </w:rPr>
@@ -4908,11 +4888,10 @@
             <w:r>
               <w:rPr>
                 <w:b/>
-                <w:bCs/>
-                <w:sz w:val="20"/>
-                <w:lang w:val="es-PA"/>
-              </w:rPr>
-              <w:t>Alta</w:t>
+                <w:sz w:val="20"/>
+                <w:lang w:val="es-PA"/>
+              </w:rPr>
+              <w:t>Importante</w:t>
             </w:r>
           </w:p>
         </w:tc>
@@ -4941,7 +4920,6 @@
             <w:r>
               <w:rPr>
                 <w:b/>
-                <w:bCs/>
                 <w:sz w:val="20"/>
                 <w:lang w:val="es-PA"/>
               </w:rPr>
@@ -5202,11 +5180,10 @@
             <w:r>
               <w:rPr>
                 <w:b/>
-                <w:bCs/>
-                <w:sz w:val="20"/>
-                <w:lang w:val="es-PA"/>
-              </w:rPr>
-              <w:t>Alta</w:t>
+                <w:sz w:val="20"/>
+                <w:lang w:val="es-PA"/>
+              </w:rPr>
+              <w:t>Importante</w:t>
             </w:r>
           </w:p>
         </w:tc>
@@ -5235,7 +5212,6 @@
             <w:r>
               <w:rPr>
                 <w:b/>
-                <w:bCs/>
                 <w:sz w:val="20"/>
                 <w:lang w:val="es-PA"/>
               </w:rPr>
@@ -5516,11 +5492,10 @@
             <w:r>
               <w:rPr>
                 <w:b/>
-                <w:bCs/>
-                <w:sz w:val="20"/>
-                <w:lang w:val="es-PA"/>
-              </w:rPr>
-              <w:t>Alta</w:t>
+                <w:sz w:val="20"/>
+                <w:lang w:val="es-PA"/>
+              </w:rPr>
+              <w:t>Importante</w:t>
             </w:r>
           </w:p>
         </w:tc>
@@ -5549,7 +5524,6 @@
             <w:r>
               <w:rPr>
                 <w:b/>
-                <w:bCs/>
                 <w:sz w:val="20"/>
                 <w:lang w:val="es-PA"/>
               </w:rPr>
@@ -5810,11 +5784,10 @@
             <w:r>
               <w:rPr>
                 <w:b/>
-                <w:bCs/>
-                <w:sz w:val="20"/>
-                <w:lang w:val="es-PA"/>
-              </w:rPr>
-              <w:t>Alta</w:t>
+                <w:sz w:val="20"/>
+                <w:lang w:val="es-PA"/>
+              </w:rPr>
+              <w:t>Importante</w:t>
             </w:r>
           </w:p>
         </w:tc>
@@ -5843,7 +5816,6 @@
             <w:r>
               <w:rPr>
                 <w:b/>
-                <w:bCs/>
                 <w:sz w:val="20"/>
                 <w:lang w:val="es-PA"/>
               </w:rPr>
@@ -6104,11 +6076,10 @@
             <w:r>
               <w:rPr>
                 <w:b/>
-                <w:bCs/>
-                <w:sz w:val="20"/>
-                <w:lang w:val="es-PA"/>
-              </w:rPr>
-              <w:t>Alta</w:t>
+                <w:sz w:val="20"/>
+                <w:lang w:val="es-PA"/>
+              </w:rPr>
+              <w:t>Importante</w:t>
             </w:r>
           </w:p>
         </w:tc>
@@ -6137,7 +6108,6 @@
             <w:r>
               <w:rPr>
                 <w:b/>
-                <w:bCs/>
                 <w:sz w:val="20"/>
                 <w:lang w:val="es-PA"/>
               </w:rPr>
@@ -6398,11 +6368,10 @@
             <w:r>
               <w:rPr>
                 <w:b/>
-                <w:bCs/>
-                <w:sz w:val="20"/>
-                <w:lang w:val="es-PA"/>
-              </w:rPr>
-              <w:t>Alta</w:t>
+                <w:sz w:val="20"/>
+                <w:lang w:val="es-PA"/>
+              </w:rPr>
+              <w:t>Importante</w:t>
             </w:r>
           </w:p>
         </w:tc>
@@ -6431,7 +6400,6 @@
             <w:r>
               <w:rPr>
                 <w:b/>
-                <w:bCs/>
                 <w:sz w:val="20"/>
                 <w:lang w:val="es-PA"/>
               </w:rPr>
@@ -6692,11 +6660,10 @@
             <w:r>
               <w:rPr>
                 <w:b/>
-                <w:bCs/>
-                <w:sz w:val="20"/>
-                <w:lang w:val="es-PA"/>
-              </w:rPr>
-              <w:t>Alta</w:t>
+                <w:sz w:val="20"/>
+                <w:lang w:val="es-PA"/>
+              </w:rPr>
+              <w:t>Importante</w:t>
             </w:r>
           </w:p>
         </w:tc>
@@ -6725,11 +6692,10 @@
             <w:r>
               <w:rPr>
                 <w:b/>
-                <w:bCs/>
-                <w:sz w:val="20"/>
-                <w:lang w:val="es-PA"/>
-              </w:rPr>
-              <w:t>Requisito funcional</w:t>
+                <w:sz w:val="20"/>
+                <w:lang w:val="es-PA"/>
+              </w:rPr>
+              <w:t>Requisito de usabilidad</w:t>
             </w:r>
           </w:p>
         </w:tc>
@@ -6986,11 +6952,10 @@
             <w:r>
               <w:rPr>
                 <w:b/>
-                <w:bCs/>
-                <w:sz w:val="20"/>
-                <w:lang w:val="es-PA"/>
-              </w:rPr>
-              <w:t>Alta</w:t>
+                <w:sz w:val="20"/>
+                <w:lang w:val="es-PA"/>
+              </w:rPr>
+              <w:t>Importante</w:t>
             </w:r>
           </w:p>
         </w:tc>
@@ -7019,7 +6984,6 @@
             <w:r>
               <w:rPr>
                 <w:b/>
-                <w:bCs/>
                 <w:sz w:val="20"/>
                 <w:lang w:val="es-PA"/>
               </w:rPr>
@@ -7281,11 +7245,10 @@
             <w:r>
               <w:rPr>
                 <w:b/>
-                <w:bCs/>
-                <w:sz w:val="20"/>
-                <w:lang w:val="es-PA"/>
-              </w:rPr>
-              <w:t>Alta</w:t>
+                <w:sz w:val="20"/>
+                <w:lang w:val="es-PA"/>
+              </w:rPr>
+              <w:t>Importante</w:t>
             </w:r>
           </w:p>
         </w:tc>
@@ -7314,7 +7277,6 @@
             <w:r>
               <w:rPr>
                 <w:b/>
-                <w:bCs/>
                 <w:sz w:val="20"/>
                 <w:lang w:val="es-PA"/>
               </w:rPr>
@@ -7575,11 +7537,10 @@
             <w:r>
               <w:rPr>
                 <w:b/>
-                <w:bCs/>
-                <w:sz w:val="20"/>
-                <w:lang w:val="es-PA"/>
-              </w:rPr>
-              <w:t>Alta</w:t>
+                <w:sz w:val="20"/>
+                <w:lang w:val="es-PA"/>
+              </w:rPr>
+              <w:t>Importante</w:t>
             </w:r>
           </w:p>
         </w:tc>
@@ -7608,7 +7569,6 @@
             <w:r>
               <w:rPr>
                 <w:b/>
-                <w:bCs/>
                 <w:sz w:val="20"/>
                 <w:lang w:val="es-PA"/>
               </w:rPr>
@@ -7889,11 +7849,10 @@
             <w:r>
               <w:rPr>
                 <w:b/>
-                <w:bCs/>
-                <w:sz w:val="20"/>
-                <w:lang w:val="es-PA"/>
-              </w:rPr>
-              <w:t>Alta</w:t>
+                <w:sz w:val="20"/>
+                <w:lang w:val="es-PA"/>
+              </w:rPr>
+              <w:t>Importante</w:t>
             </w:r>
           </w:p>
         </w:tc>
@@ -7922,7 +7881,6 @@
             <w:r>
               <w:rPr>
                 <w:b/>
-                <w:bCs/>
                 <w:sz w:val="20"/>
                 <w:lang w:val="es-PA"/>
               </w:rPr>
@@ -8183,11 +8141,10 @@
             <w:r>
               <w:rPr>
                 <w:b/>
-                <w:bCs/>
-                <w:sz w:val="20"/>
-                <w:lang w:val="es-PA"/>
-              </w:rPr>
-              <w:t>Alta</w:t>
+                <w:sz w:val="20"/>
+                <w:lang w:val="es-PA"/>
+              </w:rPr>
+              <w:t>Importante</w:t>
             </w:r>
           </w:p>
         </w:tc>
@@ -8216,7 +8173,6 @@
             <w:r>
               <w:rPr>
                 <w:b/>
-                <w:bCs/>
                 <w:sz w:val="20"/>
                 <w:lang w:val="es-PA"/>
               </w:rPr>
@@ -8477,11 +8433,10 @@
             <w:r>
               <w:rPr>
                 <w:b/>
-                <w:bCs/>
-                <w:sz w:val="20"/>
-                <w:lang w:val="es-PA"/>
-              </w:rPr>
-              <w:t>Alta</w:t>
+                <w:sz w:val="20"/>
+                <w:lang w:val="es-PA"/>
+              </w:rPr>
+              <w:t>Importante</w:t>
             </w:r>
           </w:p>
         </w:tc>
@@ -8510,7 +8465,6 @@
             <w:r>
               <w:rPr>
                 <w:b/>
-                <w:bCs/>
                 <w:sz w:val="20"/>
                 <w:lang w:val="es-PA"/>
               </w:rPr>
@@ -8771,11 +8725,10 @@
             <w:r>
               <w:rPr>
                 <w:b/>
-                <w:bCs/>
-                <w:sz w:val="20"/>
-                <w:lang w:val="es-PA"/>
-              </w:rPr>
-              <w:t>Alta</w:t>
+                <w:sz w:val="20"/>
+                <w:lang w:val="es-PA"/>
+              </w:rPr>
+              <w:t>Importante</w:t>
             </w:r>
           </w:p>
         </w:tc>
@@ -8804,7 +8757,6 @@
             <w:r>
               <w:rPr>
                 <w:b/>
-                <w:bCs/>
                 <w:sz w:val="20"/>
                 <w:lang w:val="es-PA"/>
               </w:rPr>
@@ -9105,11 +9057,10 @@
             <w:r>
               <w:rPr>
                 <w:b/>
-                <w:bCs/>
-                <w:sz w:val="20"/>
-                <w:lang w:val="es-PA"/>
-              </w:rPr>
-              <w:t>Alta</w:t>
+                <w:sz w:val="20"/>
+                <w:lang w:val="es-PA"/>
+              </w:rPr>
+              <w:t>Importante</w:t>
             </w:r>
           </w:p>
         </w:tc>
@@ -9138,7 +9089,6 @@
             <w:r>
               <w:rPr>
                 <w:b/>
-                <w:bCs/>
                 <w:sz w:val="20"/>
                 <w:lang w:val="es-PA"/>
               </w:rPr>
@@ -9399,11 +9349,10 @@
             <w:r>
               <w:rPr>
                 <w:b/>
-                <w:bCs/>
-                <w:sz w:val="20"/>
-                <w:lang w:val="es-PA"/>
-              </w:rPr>
-              <w:t>Alta</w:t>
+                <w:sz w:val="20"/>
+                <w:lang w:val="es-PA"/>
+              </w:rPr>
+              <w:t>Importante</w:t>
             </w:r>
           </w:p>
         </w:tc>
@@ -9432,11 +9381,10 @@
             <w:r>
               <w:rPr>
                 <w:b/>
-                <w:bCs/>
-                <w:sz w:val="20"/>
-                <w:lang w:val="es-PA"/>
-              </w:rPr>
-              <w:t>Requisito funcional</w:t>
+                <w:sz w:val="20"/>
+                <w:lang w:val="es-PA"/>
+              </w:rPr>
+              <w:t>Requisito de fiabilidad</w:t>
             </w:r>
           </w:p>
         </w:tc>
@@ -9693,11 +9641,10 @@
             <w:r>
               <w:rPr>
                 <w:b/>
-                <w:bCs/>
-                <w:sz w:val="20"/>
-                <w:lang w:val="es-PA"/>
-              </w:rPr>
-              <w:t>Alta</w:t>
+                <w:sz w:val="20"/>
+                <w:lang w:val="es-PA"/>
+              </w:rPr>
+              <w:t>Importante</w:t>
             </w:r>
           </w:p>
         </w:tc>
@@ -9726,11 +9673,10 @@
             <w:r>
               <w:rPr>
                 <w:b/>
-                <w:bCs/>
-                <w:sz w:val="20"/>
-                <w:lang w:val="es-PA"/>
-              </w:rPr>
-              <w:t>Requisito funcional</w:t>
+                <w:sz w:val="20"/>
+                <w:lang w:val="es-PA"/>
+              </w:rPr>
+              <w:t>Requisito de usabilidad</w:t>
             </w:r>
           </w:p>
         </w:tc>
@@ -9987,11 +9933,10 @@
             <w:r>
               <w:rPr>
                 <w:b/>
-                <w:bCs/>
                 <w:sz w:val="20"/>
                 <w:lang w:val="es-ES"/>
               </w:rPr>
-              <w:t>Alta</w:t>
+              <w:t>Importante</w:t>
             </w:r>
           </w:p>
         </w:tc>
@@ -10020,7 +9965,6 @@
             <w:r>
               <w:rPr>
                 <w:b/>
-                <w:bCs/>
                 <w:sz w:val="20"/>
                 <w:lang w:val="es-PA"/>
               </w:rPr>
@@ -10281,11 +10225,10 @@
             <w:r>
               <w:rPr>
                 <w:b/>
-                <w:bCs/>
-                <w:sz w:val="20"/>
-                <w:lang w:val="es-PA"/>
-              </w:rPr>
-              <w:t>Alta</w:t>
+                <w:sz w:val="20"/>
+                <w:lang w:val="es-PA"/>
+              </w:rPr>
+              <w:t>Importante</w:t>
             </w:r>
           </w:p>
         </w:tc>
@@ -10314,7 +10257,6 @@
             <w:r>
               <w:rPr>
                 <w:b/>
-                <w:bCs/>
                 <w:sz w:val="20"/>
                 <w:lang w:val="es-PA"/>
               </w:rPr>
@@ -10575,11 +10517,10 @@
             <w:r>
               <w:rPr>
                 <w:b/>
-                <w:bCs/>
-                <w:sz w:val="20"/>
-                <w:lang w:val="es-PA"/>
-              </w:rPr>
-              <w:t>Alta</w:t>
+                <w:sz w:val="20"/>
+                <w:lang w:val="es-PA"/>
+              </w:rPr>
+              <w:t>Importante</w:t>
             </w:r>
           </w:p>
         </w:tc>
@@ -10608,7 +10549,6 @@
             <w:r>
               <w:rPr>
                 <w:b/>
-                <w:bCs/>
                 <w:sz w:val="20"/>
                 <w:lang w:val="es-PA"/>
               </w:rPr>
@@ -10869,11 +10809,10 @@
             <w:r>
               <w:rPr>
                 <w:b/>
-                <w:bCs/>
-                <w:sz w:val="20"/>
-                <w:lang w:val="es-PA"/>
-              </w:rPr>
-              <w:t>Alta</w:t>
+                <w:sz w:val="20"/>
+                <w:lang w:val="es-PA"/>
+              </w:rPr>
+              <w:t>Importante</w:t>
             </w:r>
           </w:p>
         </w:tc>
@@ -10902,7 +10841,6 @@
             <w:r>
               <w:rPr>
                 <w:b/>
-                <w:bCs/>
                 <w:sz w:val="20"/>
                 <w:lang w:val="es-PA"/>
               </w:rPr>
@@ -11174,11 +11112,10 @@
             <w:r>
               <w:rPr>
                 <w:b/>
-                <w:bCs/>
-                <w:sz w:val="20"/>
-                <w:lang w:val="es-PA"/>
-              </w:rPr>
-              <w:t>Alta</w:t>
+                <w:sz w:val="20"/>
+                <w:lang w:val="es-PA"/>
+              </w:rPr>
+              <w:t>Importante</w:t>
             </w:r>
           </w:p>
         </w:tc>
@@ -11207,7 +11144,6 @@
             <w:r>
               <w:rPr>
                 <w:b/>
-                <w:bCs/>
                 <w:sz w:val="20"/>
                 <w:lang w:val="es-PA"/>
               </w:rPr>
@@ -11469,11 +11405,10 @@
             <w:r>
               <w:rPr>
                 <w:b/>
-                <w:bCs/>
-                <w:sz w:val="20"/>
-                <w:lang w:val="es-PA"/>
-              </w:rPr>
-              <w:t>Alta</w:t>
+                <w:sz w:val="20"/>
+                <w:lang w:val="es-PA"/>
+              </w:rPr>
+              <w:t>Importante</w:t>
             </w:r>
           </w:p>
         </w:tc>
@@ -11502,11 +11437,10 @@
             <w:r>
               <w:rPr>
                 <w:b/>
-                <w:bCs/>
-                <w:sz w:val="20"/>
-                <w:lang w:val="es-PA"/>
-              </w:rPr>
-              <w:t>Requisito funcional</w:t>
+                <w:sz w:val="20"/>
+                <w:lang w:val="es-PA"/>
+              </w:rPr>
+              <w:t>Requisito de usabilidad</w:t>
             </w:r>
           </w:p>
         </w:tc>
@@ -11573,16 +11507,7 @@
                 <w:bCs/>
                 <w:lang w:val="es-PA"/>
               </w:rPr>
-              <w:t>O</w:t>
-            </w:r>
-            <w:r>
-              <w:rPr>
-                <w:rFonts w:eastAsia="Calibri" w:cs="HelveticaNeueLT Std Med"/>
-                <w:b/>
-                <w:bCs/>
-                <w:lang w:val="es-PA"/>
-              </w:rPr>
-              <w:t>1</w:t>
+              <w:t>O1</w:t>
             </w:r>
           </w:p>
         </w:tc>
@@ -11773,7 +11698,6 @@
             <w:r>
               <w:rPr>
                 <w:b/>
-                <w:bCs/>
                 <w:sz w:val="20"/>
                 <w:lang w:val="es-PA"/>
               </w:rPr>
@@ -11806,11 +11730,10 @@
             <w:r>
               <w:rPr>
                 <w:b/>
-                <w:bCs/>
-                <w:sz w:val="20"/>
-                <w:lang w:val="es-PA"/>
-              </w:rPr>
-              <w:t>Requisito de entrega</w:t>
+                <w:sz w:val="20"/>
+                <w:lang w:val="es-PA"/>
+              </w:rPr>
+              <w:t>Requisito del proyecto</w:t>
             </w:r>
           </w:p>
         </w:tc>

</xml_diff>